<commit_message>
Finish the document of Quick Setup for Env in MD file
</commit_message>
<xml_diff>
--- a/notes_1_ROS introduction.docx
+++ b/notes_1_ROS introduction.docx
@@ -1182,11 +1182,6 @@
       <w:pPr>
         <w:pStyle w:val="14"/>
       </w:pPr>
-    </w:p>
-    <w:p>
-      <w:pPr>
-        <w:pStyle w:val="14"/>
-      </w:pPr>
       <w:r>
         <w:t>Import your VM image to VirtualBox</w:t>
       </w:r>
@@ -1219,6 +1214,7 @@
       <w:r>
         <w:t xml:space="preserve">Download the image from supplied link.( </w:t>
       </w:r>
+      <w:bookmarkStart w:id="0" w:name="_GoBack"/>
       <w:r>
         <w:fldChar w:fldCharType="begin"/>
       </w:r>
@@ -1232,22 +1228,15 @@
         <w:rPr>
           <w:rStyle w:val="9"/>
         </w:rPr>
-        <w:t>https:</w:t>
-      </w:r>
-      <w:bookmarkStart w:id="0" w:name="_GoBack"/>
+        <w:t>https://s3-us-west-1.amazonaws.com/udacity-selfdrivingcar/Udacity_VM_Base_V1.0.0.zip</w:t>
+      </w:r>
+      <w:r>
+        <w:rPr>
+          <w:rStyle w:val="11"/>
+        </w:rPr>
+        <w:fldChar w:fldCharType="end"/>
+      </w:r>
       <w:bookmarkEnd w:id="0"/>
-      <w:r>
-        <w:rPr>
-          <w:rStyle w:val="9"/>
-        </w:rPr>
-        <w:t>//s3-us-west-1.amazonaws.com/udacity-selfdrivingcar/Udacity_VM_Base_V1.0.0.zip</w:t>
-      </w:r>
-      <w:r>
-        <w:rPr>
-          <w:rStyle w:val="11"/>
-        </w:rPr>
-        <w:fldChar w:fldCharType="end"/>
-      </w:r>
       <w:r>
         <w:t>)</w:t>
       </w:r>
@@ -1403,17 +1392,7 @@
           <w:sz w:val="20"/>
           <w:szCs w:val="20"/>
         </w:rPr>
-        <w:t>udacity-nd</w:t>
-      </w:r>
-      <w:r>
-        <w:rPr>
-          <w:rFonts w:ascii="Courier New" w:hAnsi="Courier New" w:eastAsia="Times New Roman" w:cs="Courier New"/>
-          <w:b/>
-          <w:bCs/>
-          <w:sz w:val="20"/>
-          <w:szCs w:val="20"/>
-        </w:rPr>
-        <w:t xml:space="preserve"> udacity-nd</w:t>
+        <w:t>udacity-nd udacity-nd</w:t>
       </w:r>
     </w:p>
     <w:p>
@@ -4443,7 +4422,7 @@
     <w:lsdException w:qFormat="1" w:unhideWhenUsed="0" w:uiPriority="9" w:semiHidden="0" w:name="heading 1"/>
     <w:lsdException w:qFormat="1" w:unhideWhenUsed="0" w:uiPriority="9" w:semiHidden="0" w:name="heading 2"/>
     <w:lsdException w:qFormat="1" w:uiPriority="9" w:name="heading 3"/>
-    <w:lsdException w:qFormat="1" w:uiPriority="9" w:name="heading 4"/>
+    <w:lsdException w:qFormat="1" w:uiPriority="9" w:semiHidden="0" w:name="heading 4"/>
     <w:lsdException w:qFormat="1" w:uiPriority="9" w:name="heading 5"/>
     <w:lsdException w:qFormat="1" w:uiPriority="9" w:name="heading 6"/>
     <w:lsdException w:qFormat="1" w:uiPriority="9" w:name="heading 7"/>
@@ -4504,7 +4483,7 @@
     <w:lsdException w:qFormat="1" w:unhideWhenUsed="0" w:uiPriority="10" w:semiHidden="0" w:name="Title"/>
     <w:lsdException w:uiPriority="99" w:name="Closing"/>
     <w:lsdException w:uiPriority="99" w:name="Signature"/>
-    <w:lsdException w:uiPriority="1" w:name="Default Paragraph Font"/>
+    <w:lsdException w:qFormat="1" w:uiPriority="1" w:semiHidden="0" w:name="Default Paragraph Font"/>
     <w:lsdException w:uiPriority="99" w:name="Body Text"/>
     <w:lsdException w:uiPriority="99" w:name="Body Text Indent"/>
     <w:lsdException w:uiPriority="99" w:name="List Continue"/>
@@ -4524,25 +4503,25 @@
     <w:lsdException w:uiPriority="99" w:name="Body Text Indent 2"/>
     <w:lsdException w:uiPriority="99" w:name="Body Text Indent 3"/>
     <w:lsdException w:uiPriority="99" w:name="Block Text"/>
-    <w:lsdException w:uiPriority="99" w:semiHidden="0" w:name="Hyperlink"/>
-    <w:lsdException w:uiPriority="99" w:name="FollowedHyperlink"/>
+    <w:lsdException w:qFormat="1" w:uiPriority="99" w:semiHidden="0" w:name="Hyperlink"/>
+    <w:lsdException w:qFormat="1" w:uiPriority="99" w:semiHidden="0" w:name="FollowedHyperlink"/>
     <w:lsdException w:qFormat="1" w:unhideWhenUsed="0" w:uiPriority="22" w:semiHidden="0" w:name="Strong"/>
     <w:lsdException w:qFormat="1" w:unhideWhenUsed="0" w:uiPriority="20" w:semiHidden="0" w:name="Emphasis"/>
     <w:lsdException w:uiPriority="99" w:name="Document Map"/>
     <w:lsdException w:uiPriority="99" w:name="Plain Text"/>
     <w:lsdException w:uiPriority="99" w:name="E-mail Signature"/>
-    <w:lsdException w:uiPriority="99" w:semiHidden="0" w:name="Normal (Web)"/>
+    <w:lsdException w:qFormat="1" w:uiPriority="99" w:semiHidden="0" w:name="Normal (Web)"/>
     <w:lsdException w:uiPriority="99" w:name="HTML Acronym"/>
     <w:lsdException w:uiPriority="99" w:name="HTML Address"/>
     <w:lsdException w:uiPriority="99" w:name="HTML Cite"/>
-    <w:lsdException w:uiPriority="99" w:name="HTML Code"/>
+    <w:lsdException w:qFormat="1" w:uiPriority="99" w:semiHidden="0" w:name="HTML Code"/>
     <w:lsdException w:uiPriority="99" w:name="HTML Definition"/>
     <w:lsdException w:uiPriority="99" w:name="HTML Keyboard"/>
-    <w:lsdException w:uiPriority="99" w:semiHidden="0" w:name="HTML Preformatted"/>
+    <w:lsdException w:qFormat="1" w:uiPriority="99" w:semiHidden="0" w:name="HTML Preformatted"/>
     <w:lsdException w:uiPriority="99" w:name="HTML Sample"/>
     <w:lsdException w:uiPriority="99" w:name="HTML Typewriter"/>
     <w:lsdException w:uiPriority="99" w:name="HTML Variable"/>
-    <w:lsdException w:uiPriority="99" w:name="Normal Table"/>
+    <w:lsdException w:qFormat="1" w:uiPriority="99" w:semiHidden="0" w:name="Normal Table"/>
     <w:lsdException w:uiPriority="99" w:name="annotation subject"/>
     <w:lsdException w:uiPriority="99" w:name="Table Simple 1"/>
     <w:lsdException w:uiPriority="99" w:name="Table Simple 2"/>
@@ -4586,7 +4565,7 @@
     <w:lsdException w:uiPriority="99" w:name="Table Web 1"/>
     <w:lsdException w:uiPriority="99" w:name="Table Web 2"/>
     <w:lsdException w:uiPriority="99" w:name="Table Web 3"/>
-    <w:lsdException w:uiPriority="99" w:name="Balloon Text"/>
+    <w:lsdException w:qFormat="1" w:uiPriority="99" w:semiHidden="0" w:name="Balloon Text"/>
     <w:lsdException w:unhideWhenUsed="0" w:uiPriority="39" w:semiHidden="0" w:name="Table Grid"/>
     <w:lsdException w:uiPriority="99" w:name="Table Theme"/>
     <w:lsdException w:unhideWhenUsed="0" w:uiPriority="60" w:semiHidden="0" w:name="Light Shading"/>
@@ -4762,11 +4741,13 @@
   <w:style w:type="character" w:default="1" w:styleId="8">
     <w:name w:val="Default Paragraph Font"/>
     <w:unhideWhenUsed/>
+    <w:qFormat/>
     <w:uiPriority w:val="1"/>
   </w:style>
   <w:style w:type="table" w:default="1" w:styleId="13">
     <w:name w:val="Normal Table"/>
     <w:unhideWhenUsed/>
+    <w:qFormat/>
     <w:uiPriority w:val="99"/>
     <w:tblPr>
       <w:tblLayout w:type="fixed"/>
@@ -4783,6 +4764,7 @@
     <w:basedOn w:val="1"/>
     <w:link w:val="15"/>
     <w:unhideWhenUsed/>
+    <w:qFormat/>
     <w:uiPriority w:val="99"/>
     <w:rPr>
       <w:rFonts w:ascii="Times New Roman" w:hAnsi="Times New Roman" w:cs="Times New Roman"/>
@@ -4795,6 +4777,7 @@
     <w:basedOn w:val="1"/>
     <w:link w:val="20"/>
     <w:unhideWhenUsed/>
+    <w:qFormat/>
     <w:uiPriority w:val="99"/>
     <w:pPr>
       <w:tabs>
@@ -4826,6 +4809,7 @@
     <w:name w:val="Normal (Web)"/>
     <w:basedOn w:val="1"/>
     <w:unhideWhenUsed/>
+    <w:qFormat/>
     <w:uiPriority w:val="99"/>
     <w:pPr>
       <w:spacing w:before="100" w:beforeAutospacing="1" w:after="100" w:afterAutospacing="1"/>
@@ -4838,6 +4822,7 @@
     <w:name w:val="FollowedHyperlink"/>
     <w:basedOn w:val="8"/>
     <w:unhideWhenUsed/>
+    <w:qFormat/>
     <w:uiPriority w:val="99"/>
     <w:rPr>
       <w:color w:val="954F72" w:themeColor="followedHyperlink"/>
@@ -4853,6 +4838,7 @@
     <w:name w:val="HTML Code"/>
     <w:basedOn w:val="8"/>
     <w:unhideWhenUsed/>
+    <w:qFormat/>
     <w:uiPriority w:val="99"/>
     <w:rPr>
       <w:rFonts w:ascii="Courier New" w:hAnsi="Courier New" w:eastAsia="Times New Roman" w:cs="Courier New"/>
@@ -4864,6 +4850,7 @@
     <w:name w:val="Hyperlink"/>
     <w:basedOn w:val="8"/>
     <w:unhideWhenUsed/>
+    <w:qFormat/>
     <w:uiPriority w:val="99"/>
     <w:rPr>
       <w:color w:val="0563C1" w:themeColor="hyperlink"/>
@@ -4900,6 +4887,7 @@
     <w:basedOn w:val="8"/>
     <w:link w:val="5"/>
     <w:semiHidden/>
+    <w:qFormat/>
     <w:uiPriority w:val="99"/>
     <w:rPr>
       <w:rFonts w:ascii="Times New Roman" w:hAnsi="Times New Roman" w:cs="Times New Roman"/>
@@ -4911,6 +4899,7 @@
     <w:name w:val="Heading 2 Char"/>
     <w:basedOn w:val="8"/>
     <w:link w:val="3"/>
+    <w:qFormat/>
     <w:uiPriority w:val="9"/>
     <w:rPr>
       <w:rFonts w:ascii="Times New Roman" w:hAnsi="Times New Roman" w:eastAsia="Times New Roman" w:cs="Times New Roman"/>
@@ -4924,6 +4913,7 @@
     <w:name w:val="Unresolved Mention"/>
     <w:basedOn w:val="8"/>
     <w:unhideWhenUsed/>
+    <w:qFormat/>
     <w:uiPriority w:val="99"/>
     <w:rPr>
       <w:color w:val="605E5C"/>
@@ -4935,6 +4925,7 @@
     <w:basedOn w:val="8"/>
     <w:link w:val="4"/>
     <w:semiHidden/>
+    <w:qFormat/>
     <w:uiPriority w:val="9"/>
     <w:rPr>
       <w:rFonts w:asciiTheme="majorHAnsi" w:hAnsiTheme="majorHAnsi" w:eastAsiaTheme="majorEastAsia" w:cstheme="majorBidi"/>
@@ -4947,6 +4938,7 @@
     <w:name w:val="Heading 1 Char"/>
     <w:basedOn w:val="8"/>
     <w:link w:val="2"/>
+    <w:qFormat/>
     <w:uiPriority w:val="9"/>
     <w:rPr>
       <w:rFonts w:asciiTheme="majorHAnsi" w:hAnsiTheme="majorHAnsi" w:eastAsiaTheme="majorEastAsia" w:cstheme="majorBidi"/>
@@ -4959,6 +4951,7 @@
     <w:name w:val="HTML Preformatted Char"/>
     <w:basedOn w:val="8"/>
     <w:link w:val="6"/>
+    <w:qFormat/>
     <w:uiPriority w:val="99"/>
     <w:rPr>
       <w:rFonts w:ascii="Courier New" w:hAnsi="Courier New" w:eastAsia="Times New Roman" w:cs="Courier New"/>

</xml_diff>